<commit_message>
[Silverfox] 로프/트랩 기믹 발주 문서 , NPC Cid 정리, Text Box 더미 등록
</commit_message>
<xml_diff>
--- a/DesignDocs/Design/기획 문서/로프.docx
+++ b/DesignDocs/Design/기획 문서/로프.docx
@@ -269,7 +269,7 @@
         <w:rPr>
           <w:rFonts w:hint="eastAsia"/>
         </w:rPr>
-        <w:t>사다리</w:t>
+        <w:t>로프</w:t>
       </w:r>
     </w:p>
     <w:p>
@@ -308,35 +308,15 @@
         <w:rPr>
           <w:rFonts w:hint="eastAsia"/>
         </w:rPr>
-        <w:t xml:space="preserve">사다리는 타일을 배치한 이후 컴포넌트를 추가하여 타일이 </w:t>
-      </w:r>
-      <w:proofErr w:type="spellStart"/>
-      <w:r>
-        <w:rPr>
-          <w:rFonts w:hint="eastAsia"/>
-        </w:rPr>
-        <w:t>기믹을</w:t>
-      </w:r>
-      <w:proofErr w:type="spellEnd"/>
-      <w:r>
-        <w:rPr>
-          <w:rFonts w:hint="eastAsia"/>
-        </w:rPr>
-        <w:t xml:space="preserve"> </w:t>
-      </w:r>
-      <w:proofErr w:type="gramStart"/>
-      <w:r>
-        <w:rPr>
-          <w:rFonts w:hint="eastAsia"/>
-        </w:rPr>
-        <w:t>수행 할</w:t>
-      </w:r>
-      <w:proofErr w:type="gramEnd"/>
-      <w:r>
-        <w:rPr>
-          <w:rFonts w:hint="eastAsia"/>
-        </w:rPr>
-        <w:t xml:space="preserve"> 수 있도록 한다.</w:t>
+        <w:t>사다리는 타일을 배치한 이후 컴포넌트를 추가하여 타일이 기</w:t>
+      </w:r>
+      <w:bookmarkStart w:id="0" w:name="_GoBack"/>
+      <w:bookmarkEnd w:id="0"/>
+      <w:r>
+        <w:rPr>
+          <w:rFonts w:hint="eastAsia"/>
+        </w:rPr>
+        <w:t>믹을 수행 할 수 있도록 한다.</w:t>
       </w:r>
     </w:p>
     <w:p>
@@ -755,8 +735,6 @@
         </w:rPr>
         <w:t>에서 떨어지게 된다.</w:t>
       </w:r>
-      <w:bookmarkStart w:id="0" w:name="_GoBack"/>
-      <w:bookmarkEnd w:id="0"/>
     </w:p>
     <w:sectPr>
       <w:pgSz w:w="11906" w:h="16838"/>

</xml_diff>